<commit_message>
Update bledner python manual
</commit_message>
<xml_diff>
--- a/blender-command/final-installation-guide-2/BR-Blender-Python-installation-2.docx
+++ b/blender-command/final-installation-guide-2/BR-Blender-Python-installation-2.docx
@@ -10,13 +10,8 @@
         <w:t xml:space="preserve">Objective: Install Blender </w:t>
       </w:r>
       <w:r>
-        <w:t xml:space="preserve">and make sure Blender recognizes </w:t>
-      </w:r>
-      <w:proofErr w:type="spellStart"/>
-      <w:r>
-        <w:t>Bertini_real</w:t>
-      </w:r>
-      <w:proofErr w:type="spellEnd"/>
+        <w:t>and make sure Blender recognizes Bertini_real</w:t>
+      </w:r>
     </w:p>
     <w:p>
       <w:pPr>
@@ -103,19 +98,11 @@
       <w:r>
         <w:t xml:space="preserve"> </w:t>
       </w:r>
-      <w:proofErr w:type="spellStart"/>
       <w:r>
         <w:rPr>
           <w:color w:val="2F5496" w:themeColor="accent1" w:themeShade="BF"/>
         </w:rPr>
-        <w:t>sudo</w:t>
-      </w:r>
-      <w:proofErr w:type="spellEnd"/>
-      <w:r>
-        <w:rPr>
-          <w:color w:val="2F5496" w:themeColor="accent1" w:themeShade="BF"/>
-        </w:rPr>
-        <w:t xml:space="preserve"> apt install python3.7</w:t>
+        <w:t>sudo apt install python3.7</w:t>
       </w:r>
     </w:p>
     <w:p>
@@ -207,38 +194,14 @@
         <w:rPr>
           <w:color w:val="2F5496" w:themeColor="accent1" w:themeShade="BF"/>
         </w:rPr>
-        <w:t>=/Applications/blender2.8/</w:t>
-      </w:r>
-      <w:proofErr w:type="spellStart"/>
+        <w:t>=/Applications/blender2.8/blender.app</w:t>
+      </w:r>
       <w:r>
         <w:rPr>
           <w:color w:val="2F5496" w:themeColor="accent1" w:themeShade="BF"/>
         </w:rPr>
-        <w:t>blender.app</w:t>
-      </w:r>
-      <w:proofErr w:type="spellEnd"/>
-      <w:r>
-        <w:rPr>
-          <w:color w:val="2F5496" w:themeColor="accent1" w:themeShade="BF"/>
-        </w:rPr>
-        <w:t>" &gt;&gt; ~</w:t>
-      </w:r>
-      <w:proofErr w:type="gramStart"/>
-      <w:r>
-        <w:rPr>
-          <w:color w:val="2F5496" w:themeColor="accent1" w:themeShade="BF"/>
-        </w:rPr>
-        <w:t>/.</w:t>
-      </w:r>
-      <w:proofErr w:type="spellStart"/>
-      <w:r>
-        <w:rPr>
-          <w:color w:val="2F5496" w:themeColor="accent1" w:themeShade="BF"/>
-        </w:rPr>
-        <w:t>bashrc</w:t>
-      </w:r>
-      <w:proofErr w:type="spellEnd"/>
-      <w:proofErr w:type="gramEnd"/>
+        <w:t>" &gt;&gt; ~/.bashrc</w:t>
+      </w:r>
       <w:r>
         <w:br/>
         <w:t xml:space="preserve">Linux: </w:t>
@@ -247,21 +210,19 @@
         <w:rPr>
           <w:color w:val="2F5496" w:themeColor="accent1" w:themeShade="BF"/>
         </w:rPr>
-        <w:t>export PATH:$PATH:/home/</w:t>
-      </w:r>
-      <w:proofErr w:type="spellStart"/>
+        <w:t>export PATH</w:t>
+      </w:r>
       <w:r>
         <w:rPr>
           <w:color w:val="2F5496" w:themeColor="accent1" w:themeShade="BF"/>
         </w:rPr>
-        <w:t>foongminwong</w:t>
-      </w:r>
-      <w:proofErr w:type="spellEnd"/>
+        <w:t>=</w:t>
+      </w:r>
       <w:r>
         <w:rPr>
           <w:color w:val="2F5496" w:themeColor="accent1" w:themeShade="BF"/>
         </w:rPr>
-        <w:t>/b</w:t>
+        <w:t>/home/foongminwong/b</w:t>
       </w:r>
       <w:r>
         <w:rPr>
@@ -274,6 +235,18 @@
           <w:color w:val="2F5496" w:themeColor="accent1" w:themeShade="BF"/>
         </w:rPr>
         <w:t>2.8/blender</w:t>
+      </w:r>
+      <w:r>
+        <w:rPr>
+          <w:color w:val="2F5496" w:themeColor="accent1" w:themeShade="BF"/>
+        </w:rPr>
+        <w:t>:</w:t>
+      </w:r>
+      <w:r>
+        <w:rPr>
+          <w:color w:val="2F5496" w:themeColor="accent1" w:themeShade="BF"/>
+        </w:rPr>
+        <w:t>$PATH</w:t>
       </w:r>
       <w:r>
         <w:br/>
@@ -300,43 +273,34 @@
           <w:b/>
           <w:bCs/>
         </w:rPr>
-        <w:t xml:space="preserve">python packages required by </w:t>
-      </w:r>
-      <w:proofErr w:type="spellStart"/>
+        <w:t>python packages required by Bertini_real</w:t>
+      </w:r>
       <w:r>
         <w:rPr>
           <w:b/>
           <w:bCs/>
         </w:rPr>
-        <w:t>Bertini_real</w:t>
-      </w:r>
-      <w:proofErr w:type="spellEnd"/>
+        <w:t xml:space="preserve"> into Blender Python Modules Folder</w:t>
+      </w:r>
       <w:r>
         <w:rPr>
           <w:b/>
           <w:bCs/>
         </w:rPr>
-        <w:t xml:space="preserve"> into Blender Python Modules Folder</w:t>
+        <w:t xml:space="preserve"> in your local terminal</w:t>
       </w:r>
       <w:r>
         <w:rPr>
           <w:b/>
           <w:bCs/>
         </w:rPr>
-        <w:t xml:space="preserve"> in your local terminal</w:t>
+        <w:t>:</w:t>
       </w:r>
       <w:r>
         <w:rPr>
           <w:b/>
           <w:bCs/>
         </w:rPr>
-        <w:t>:</w:t>
-      </w:r>
-      <w:r>
-        <w:rPr>
-          <w:b/>
-          <w:bCs/>
-        </w:rPr>
         <w:t xml:space="preserve"> (use the latest version pip for Python 3.7)</w:t>
       </w:r>
       <w:r>
@@ -395,21 +359,7 @@
         <w:rPr>
           <w:color w:val="2F5496" w:themeColor="accent1" w:themeShade="BF"/>
         </w:rPr>
-        <w:t>/home/</w:t>
-      </w:r>
-      <w:proofErr w:type="spellStart"/>
-      <w:r>
-        <w:rPr>
-          <w:color w:val="2F5496" w:themeColor="accent1" w:themeShade="BF"/>
-        </w:rPr>
-        <w:t>foongminwong</w:t>
-      </w:r>
-      <w:proofErr w:type="spellEnd"/>
-      <w:r>
-        <w:rPr>
-          <w:color w:val="2F5496" w:themeColor="accent1" w:themeShade="BF"/>
-        </w:rPr>
-        <w:t xml:space="preserve">/blender2.8/2.80/scripts/modules </w:t>
+        <w:t xml:space="preserve">/home/foongminwong/blender2.8/2.80/scripts/modules </w:t>
       </w:r>
       <w:r>
         <w:rPr>
@@ -511,11 +461,9 @@
               <w:ind w:left="0"/>
               <w:jc w:val="center"/>
             </w:pPr>
-            <w:proofErr w:type="spellStart"/>
             <w:r>
               <w:t>sympy</w:t>
             </w:r>
-            <w:proofErr w:type="spellEnd"/>
           </w:p>
         </w:tc>
         <w:tc>
@@ -528,11 +476,9 @@
               <w:ind w:left="0"/>
               <w:jc w:val="center"/>
             </w:pPr>
-            <w:proofErr w:type="spellStart"/>
             <w:r>
               <w:t>scipy</w:t>
             </w:r>
-            <w:proofErr w:type="spellEnd"/>
           </w:p>
         </w:tc>
         <w:tc>
@@ -545,11 +491,9 @@
               <w:ind w:left="0"/>
               <w:jc w:val="center"/>
             </w:pPr>
-            <w:proofErr w:type="spellStart"/>
             <w:r>
               <w:t>numpy</w:t>
             </w:r>
-            <w:proofErr w:type="spellEnd"/>
           </w:p>
         </w:tc>
       </w:tr>
@@ -564,11 +508,9 @@
               <w:ind w:left="0"/>
               <w:jc w:val="center"/>
             </w:pPr>
-            <w:proofErr w:type="spellStart"/>
             <w:r>
               <w:t>algopy</w:t>
             </w:r>
-            <w:proofErr w:type="spellEnd"/>
           </w:p>
         </w:tc>
         <w:tc>
@@ -581,11 +523,9 @@
               <w:ind w:left="0"/>
               <w:jc w:val="center"/>
             </w:pPr>
-            <w:proofErr w:type="spellStart"/>
             <w:r>
               <w:t>mpmath</w:t>
             </w:r>
-            <w:proofErr w:type="spellEnd"/>
           </w:p>
         </w:tc>
         <w:tc>
@@ -598,11 +538,9 @@
               <w:ind w:left="0"/>
               <w:jc w:val="center"/>
             </w:pPr>
-            <w:proofErr w:type="spellStart"/>
             <w:r>
               <w:t>trimesh</w:t>
             </w:r>
-            <w:proofErr w:type="spellEnd"/>
           </w:p>
         </w:tc>
         <w:tc>
@@ -630,11 +568,9 @@
               <w:ind w:left="0"/>
               <w:jc w:val="center"/>
             </w:pPr>
-            <w:proofErr w:type="spellStart"/>
             <w:r>
               <w:t>cython</w:t>
             </w:r>
-            <w:proofErr w:type="spellEnd"/>
           </w:p>
         </w:tc>
       </w:tr>
@@ -649,11 +585,9 @@
               <w:ind w:left="0"/>
               <w:jc w:val="center"/>
             </w:pPr>
-            <w:proofErr w:type="spellStart"/>
             <w:r>
               <w:t>pyopengl</w:t>
             </w:r>
-            <w:proofErr w:type="spellEnd"/>
           </w:p>
         </w:tc>
         <w:tc>
@@ -681,11 +615,9 @@
               <w:ind w:left="0"/>
               <w:jc w:val="center"/>
             </w:pPr>
-            <w:proofErr w:type="spellStart"/>
             <w:r>
               <w:t>glumpy</w:t>
             </w:r>
-            <w:proofErr w:type="spellEnd"/>
           </w:p>
         </w:tc>
         <w:tc>
@@ -783,21 +715,7 @@
         <w:rPr>
           <w:color w:val="2F5496" w:themeColor="accent1" w:themeShade="BF"/>
         </w:rPr>
-        <w:t>blender -</w:t>
-      </w:r>
-      <w:proofErr w:type="spellStart"/>
-      <w:r>
-        <w:rPr>
-          <w:color w:val="2F5496" w:themeColor="accent1" w:themeShade="BF"/>
-        </w:rPr>
-        <w:t>noaudio</w:t>
-      </w:r>
-      <w:proofErr w:type="spellEnd"/>
-      <w:r>
-        <w:rPr>
-          <w:color w:val="2F5496" w:themeColor="accent1" w:themeShade="BF"/>
-        </w:rPr>
-        <w:t xml:space="preserve"> -b -P ~/bertini_real/python/bertini_real/anaglypy/</w:t>
+        <w:t>blender -noaudio -b -P ~/bertini_real/python/bertini_real/anaglypy/</w:t>
       </w:r>
       <w:r>
         <w:rPr>
@@ -911,35 +829,7 @@
         <w:rPr>
           <w:color w:val="2F5496" w:themeColor="accent1" w:themeShade="BF"/>
         </w:rPr>
-        <w:t xml:space="preserve"> exec(compile(open(filename</w:t>
-      </w:r>
-      <w:proofErr w:type="gramStart"/>
-      <w:r>
-        <w:rPr>
-          <w:color w:val="2F5496" w:themeColor="accent1" w:themeShade="BF"/>
-        </w:rPr>
-        <w:t>).read</w:t>
-      </w:r>
-      <w:proofErr w:type="gramEnd"/>
-      <w:r>
-        <w:rPr>
-          <w:color w:val="2F5496" w:themeColor="accent1" w:themeShade="BF"/>
-        </w:rPr>
-        <w:t>(),</w:t>
-      </w:r>
-      <w:proofErr w:type="spellStart"/>
-      <w:r>
-        <w:rPr>
-          <w:color w:val="2F5496" w:themeColor="accent1" w:themeShade="BF"/>
-        </w:rPr>
-        <w:t>filename,’exec</w:t>
-      </w:r>
-      <w:proofErr w:type="spellEnd"/>
-      <w:r>
-        <w:rPr>
-          <w:color w:val="2F5496" w:themeColor="accent1" w:themeShade="BF"/>
-        </w:rPr>
-        <w:t>’))</w:t>
+        <w:t xml:space="preserve"> exec(compile(open(filename).read(),filename,’exec’))</w:t>
       </w:r>
       <w:r>
         <w:br/>
@@ -1004,16 +894,11 @@
       <w:r>
         <w:t xml:space="preserve">all </w:t>
       </w:r>
-      <w:proofErr w:type="gramStart"/>
       <w:r>
         <w:t xml:space="preserve">aforementioned </w:t>
       </w:r>
       <w:r>
-        <w:t>python</w:t>
-      </w:r>
-      <w:proofErr w:type="gramEnd"/>
-      <w:r>
-        <w:t xml:space="preserve"> packages in your own local system:</w:t>
+        <w:t>python packages in your own local system:</w:t>
       </w:r>
       <w:r>
         <w:br/>
@@ -1076,13 +961,8 @@
       <w:r>
         <w:t xml:space="preserve"> this command: </w:t>
       </w:r>
-      <w:proofErr w:type="spellStart"/>
-      <w:r>
-        <w:t>sudo</w:t>
-      </w:r>
-      <w:proofErr w:type="spellEnd"/>
-      <w:r>
-        <w:t xml:space="preserve"> apt-get install python3.7-dev</w:t>
+      <w:r>
+        <w:t>sudo apt-get install python3.7-dev</w:t>
       </w:r>
       <w:r>
         <w:t xml:space="preserve"> or try </w:t>
@@ -1118,23 +998,13 @@
         <w:t xml:space="preserve">errors such as </w:t>
       </w:r>
       <w:r>
-        <w:t>“</w:t>
-      </w:r>
-      <w:proofErr w:type="spellStart"/>
-      <w:proofErr w:type="gramStart"/>
-      <w:r>
-        <w:t>pickle.</w:t>
+        <w:t>“pickle.</w:t>
       </w:r>
       <w:r>
         <w:t>l</w:t>
       </w:r>
       <w:r>
-        <w:t>oad</w:t>
-      </w:r>
-      <w:proofErr w:type="spellEnd"/>
-      <w:proofErr w:type="gramEnd"/>
-      <w:r>
-        <w:t xml:space="preserve"> – EOF Error: Ran out of input”</w:t>
+        <w:t>oad – EOF Error: Ran out of input”</w:t>
       </w:r>
       <w:r>
         <w:t xml:space="preserve"> </w:t>
@@ -1168,33 +1038,11 @@
       <w:r>
         <w:t>If you get errors such as “</w:t>
       </w:r>
-      <w:proofErr w:type="spellStart"/>
       <w:r>
         <w:rPr>
           <w:bdr w:val="none" w:sz="0" w:space="0" w:color="auto" w:frame="1"/>
         </w:rPr>
-        <w:t>DistutilsOptionError</w:t>
-      </w:r>
-      <w:proofErr w:type="spellEnd"/>
-      <w:r>
-        <w:rPr>
-          <w:bdr w:val="none" w:sz="0" w:space="0" w:color="auto" w:frame="1"/>
-        </w:rPr>
-        <w:t xml:space="preserve">: can't combine user with prefix, </w:t>
-      </w:r>
-      <w:proofErr w:type="spellStart"/>
-      <w:r>
-        <w:rPr>
-          <w:bdr w:val="none" w:sz="0" w:space="0" w:color="auto" w:frame="1"/>
-        </w:rPr>
-        <w:t>exec_prefix</w:t>
-      </w:r>
-      <w:proofErr w:type="spellEnd"/>
-      <w:r>
-        <w:rPr>
-          <w:bdr w:val="none" w:sz="0" w:space="0" w:color="auto" w:frame="1"/>
-        </w:rPr>
-        <w:t>/home, or install_(plat)base</w:t>
+        <w:t>DistutilsOptionError: can't combine user with prefix, exec_prefix/home, or install_(plat)base</w:t>
       </w:r>
       <w:r>
         <w:rPr>
@@ -1236,18 +1084,7 @@
           <w:bdr w:val="none" w:sz="0" w:space="0" w:color="auto" w:frame="1"/>
         </w:rPr>
         <w:lastRenderedPageBreak/>
-        <w:t>Others</w:t>
-      </w:r>
-      <w:bookmarkStart w:id="0" w:name="_GoBack"/>
-      <w:bookmarkEnd w:id="0"/>
-      <w:r>
-        <w:rPr>
-          <w:rStyle w:val="Hyperlink"/>
-          <w:color w:val="auto"/>
-          <w:u w:val="none"/>
-          <w:bdr w:val="none" w:sz="0" w:space="0" w:color="auto" w:frame="1"/>
-        </w:rPr>
-        <w:t>:</w:t>
+        <w:t>Others:</w:t>
       </w:r>
     </w:p>
     <w:p>
@@ -1331,9 +1168,8 @@
           <w:szCs w:val="20"/>
           <w:shd w:val="clear" w:color="auto" w:fill="EFF0F1"/>
         </w:rPr>
-        <w:t xml:space="preserve">python3.7 -m pip install matplotlib </w:t>
-      </w:r>
-      <w:proofErr w:type="spellStart"/>
+        <w:t xml:space="preserve">python3.7 -m pip install matplotlib sympy scipy numpy algopy mpmath trimesh shapely cython pyopengl triangle </w:t>
+      </w:r>
       <w:r>
         <w:rPr>
           <w:rFonts w:ascii="Courier New" w:hAnsi="Courier New" w:cs="Courier New"/>
@@ -1342,9 +1178,10 @@
           <w:szCs w:val="20"/>
           <w:shd w:val="clear" w:color="auto" w:fill="EFF0F1"/>
         </w:rPr>
-        <w:t>sympy</w:t>
-      </w:r>
-      <w:proofErr w:type="spellEnd"/>
+        <w:t>dill</w:t>
+      </w:r>
+      <w:bookmarkStart w:id="0" w:name="_GoBack"/>
+      <w:bookmarkEnd w:id="0"/>
       <w:r>
         <w:rPr>
           <w:rFonts w:ascii="Courier New" w:hAnsi="Courier New" w:cs="Courier New"/>
@@ -1353,9 +1190,14 @@
           <w:szCs w:val="20"/>
           <w:shd w:val="clear" w:color="auto" w:fill="EFF0F1"/>
         </w:rPr>
-        <w:t xml:space="preserve"> </w:t>
-      </w:r>
-      <w:proofErr w:type="spellStart"/>
+        <w:t xml:space="preserve"> glumpy pillow apt_pkg --upgrade --system -t /home/foongminwong/blender2.8/2.80/scripts/modules</w:t>
+      </w:r>
+    </w:p>
+    <w:p>
+      <w:pPr>
+        <w:pStyle w:val="NormalWeb"/>
+        <w:spacing w:before="0" w:beforeAutospacing="0" w:after="220" w:afterAutospacing="0"/>
+      </w:pPr>
       <w:r>
         <w:rPr>
           <w:rFonts w:ascii="Courier New" w:hAnsi="Courier New" w:cs="Courier New"/>
@@ -1364,298 +1206,7 @@
           <w:szCs w:val="20"/>
           <w:shd w:val="clear" w:color="auto" w:fill="EFF0F1"/>
         </w:rPr>
-        <w:t>scipy</w:t>
-      </w:r>
-      <w:proofErr w:type="spellEnd"/>
-      <w:r>
-        <w:rPr>
-          <w:rFonts w:ascii="Courier New" w:hAnsi="Courier New" w:cs="Courier New"/>
-          <w:color w:val="303336"/>
-          <w:sz w:val="20"/>
-          <w:szCs w:val="20"/>
-          <w:shd w:val="clear" w:color="auto" w:fill="EFF0F1"/>
-        </w:rPr>
-        <w:t xml:space="preserve"> </w:t>
-      </w:r>
-      <w:proofErr w:type="spellStart"/>
-      <w:r>
-        <w:rPr>
-          <w:rFonts w:ascii="Courier New" w:hAnsi="Courier New" w:cs="Courier New"/>
-          <w:color w:val="303336"/>
-          <w:sz w:val="20"/>
-          <w:szCs w:val="20"/>
-          <w:shd w:val="clear" w:color="auto" w:fill="EFF0F1"/>
-        </w:rPr>
-        <w:t>numpy</w:t>
-      </w:r>
-      <w:proofErr w:type="spellEnd"/>
-      <w:r>
-        <w:rPr>
-          <w:rFonts w:ascii="Courier New" w:hAnsi="Courier New" w:cs="Courier New"/>
-          <w:color w:val="303336"/>
-          <w:sz w:val="20"/>
-          <w:szCs w:val="20"/>
-          <w:shd w:val="clear" w:color="auto" w:fill="EFF0F1"/>
-        </w:rPr>
-        <w:t xml:space="preserve"> </w:t>
-      </w:r>
-      <w:proofErr w:type="spellStart"/>
-      <w:r>
-        <w:rPr>
-          <w:rFonts w:ascii="Courier New" w:hAnsi="Courier New" w:cs="Courier New"/>
-          <w:color w:val="303336"/>
-          <w:sz w:val="20"/>
-          <w:szCs w:val="20"/>
-          <w:shd w:val="clear" w:color="auto" w:fill="EFF0F1"/>
-        </w:rPr>
-        <w:t>algopy</w:t>
-      </w:r>
-      <w:proofErr w:type="spellEnd"/>
-      <w:r>
-        <w:rPr>
-          <w:rFonts w:ascii="Courier New" w:hAnsi="Courier New" w:cs="Courier New"/>
-          <w:color w:val="303336"/>
-          <w:sz w:val="20"/>
-          <w:szCs w:val="20"/>
-          <w:shd w:val="clear" w:color="auto" w:fill="EFF0F1"/>
-        </w:rPr>
-        <w:t xml:space="preserve"> </w:t>
-      </w:r>
-      <w:proofErr w:type="spellStart"/>
-      <w:r>
-        <w:rPr>
-          <w:rFonts w:ascii="Courier New" w:hAnsi="Courier New" w:cs="Courier New"/>
-          <w:color w:val="303336"/>
-          <w:sz w:val="20"/>
-          <w:szCs w:val="20"/>
-          <w:shd w:val="clear" w:color="auto" w:fill="EFF0F1"/>
-        </w:rPr>
-        <w:t>mpmath</w:t>
-      </w:r>
-      <w:proofErr w:type="spellEnd"/>
-      <w:r>
-        <w:rPr>
-          <w:rFonts w:ascii="Courier New" w:hAnsi="Courier New" w:cs="Courier New"/>
-          <w:color w:val="303336"/>
-          <w:sz w:val="20"/>
-          <w:szCs w:val="20"/>
-          <w:shd w:val="clear" w:color="auto" w:fill="EFF0F1"/>
-        </w:rPr>
-        <w:t xml:space="preserve"> </w:t>
-      </w:r>
-      <w:proofErr w:type="spellStart"/>
-      <w:r>
-        <w:rPr>
-          <w:rFonts w:ascii="Courier New" w:hAnsi="Courier New" w:cs="Courier New"/>
-          <w:color w:val="303336"/>
-          <w:sz w:val="20"/>
-          <w:szCs w:val="20"/>
-          <w:shd w:val="clear" w:color="auto" w:fill="EFF0F1"/>
-        </w:rPr>
-        <w:t>trimesh</w:t>
-      </w:r>
-      <w:proofErr w:type="spellEnd"/>
-      <w:r>
-        <w:rPr>
-          <w:rFonts w:ascii="Courier New" w:hAnsi="Courier New" w:cs="Courier New"/>
-          <w:color w:val="303336"/>
-          <w:sz w:val="20"/>
-          <w:szCs w:val="20"/>
-          <w:shd w:val="clear" w:color="auto" w:fill="EFF0F1"/>
-        </w:rPr>
-        <w:t xml:space="preserve"> shapely </w:t>
-      </w:r>
-      <w:proofErr w:type="spellStart"/>
-      <w:r>
-        <w:rPr>
-          <w:rFonts w:ascii="Courier New" w:hAnsi="Courier New" w:cs="Courier New"/>
-          <w:color w:val="303336"/>
-          <w:sz w:val="20"/>
-          <w:szCs w:val="20"/>
-          <w:shd w:val="clear" w:color="auto" w:fill="EFF0F1"/>
-        </w:rPr>
-        <w:t>cython</w:t>
-      </w:r>
-      <w:proofErr w:type="spellEnd"/>
-      <w:r>
-        <w:rPr>
-          <w:rFonts w:ascii="Courier New" w:hAnsi="Courier New" w:cs="Courier New"/>
-          <w:color w:val="303336"/>
-          <w:sz w:val="20"/>
-          <w:szCs w:val="20"/>
-          <w:shd w:val="clear" w:color="auto" w:fill="EFF0F1"/>
-        </w:rPr>
-        <w:t xml:space="preserve"> </w:t>
-      </w:r>
-      <w:proofErr w:type="spellStart"/>
-      <w:r>
-        <w:rPr>
-          <w:rFonts w:ascii="Courier New" w:hAnsi="Courier New" w:cs="Courier New"/>
-          <w:color w:val="303336"/>
-          <w:sz w:val="20"/>
-          <w:szCs w:val="20"/>
-          <w:shd w:val="clear" w:color="auto" w:fill="EFF0F1"/>
-        </w:rPr>
-        <w:t>pyopengl</w:t>
-      </w:r>
-      <w:proofErr w:type="spellEnd"/>
-      <w:r>
-        <w:rPr>
-          <w:rFonts w:ascii="Courier New" w:hAnsi="Courier New" w:cs="Courier New"/>
-          <w:color w:val="303336"/>
-          <w:sz w:val="20"/>
-          <w:szCs w:val="20"/>
-          <w:shd w:val="clear" w:color="auto" w:fill="EFF0F1"/>
-        </w:rPr>
-        <w:t xml:space="preserve"> triangle </w:t>
-      </w:r>
-      <w:proofErr w:type="spellStart"/>
-      <w:r>
-        <w:rPr>
-          <w:rFonts w:ascii="Courier New" w:hAnsi="Courier New" w:cs="Courier New"/>
-          <w:color w:val="303336"/>
-          <w:sz w:val="20"/>
-          <w:szCs w:val="20"/>
-          <w:shd w:val="clear" w:color="auto" w:fill="EFF0F1"/>
-        </w:rPr>
-        <w:t>cython</w:t>
-      </w:r>
-      <w:proofErr w:type="spellEnd"/>
-      <w:r>
-        <w:rPr>
-          <w:rFonts w:ascii="Courier New" w:hAnsi="Courier New" w:cs="Courier New"/>
-          <w:color w:val="303336"/>
-          <w:sz w:val="20"/>
-          <w:szCs w:val="20"/>
-          <w:shd w:val="clear" w:color="auto" w:fill="EFF0F1"/>
-        </w:rPr>
-        <w:t xml:space="preserve"> </w:t>
-      </w:r>
-      <w:proofErr w:type="spellStart"/>
-      <w:r>
-        <w:rPr>
-          <w:rFonts w:ascii="Courier New" w:hAnsi="Courier New" w:cs="Courier New"/>
-          <w:color w:val="303336"/>
-          <w:sz w:val="20"/>
-          <w:szCs w:val="20"/>
-          <w:shd w:val="clear" w:color="auto" w:fill="EFF0F1"/>
-        </w:rPr>
-        <w:t>glumpy</w:t>
-      </w:r>
-      <w:proofErr w:type="spellEnd"/>
-      <w:r>
-        <w:rPr>
-          <w:rFonts w:ascii="Courier New" w:hAnsi="Courier New" w:cs="Courier New"/>
-          <w:color w:val="303336"/>
-          <w:sz w:val="20"/>
-          <w:szCs w:val="20"/>
-          <w:shd w:val="clear" w:color="auto" w:fill="EFF0F1"/>
-        </w:rPr>
-        <w:t xml:space="preserve"> pillow </w:t>
-      </w:r>
-      <w:proofErr w:type="spellStart"/>
-      <w:r>
-        <w:rPr>
-          <w:rFonts w:ascii="Courier New" w:hAnsi="Courier New" w:cs="Courier New"/>
-          <w:color w:val="303336"/>
-          <w:sz w:val="20"/>
-          <w:szCs w:val="20"/>
-          <w:shd w:val="clear" w:color="auto" w:fill="EFF0F1"/>
-        </w:rPr>
-        <w:t>apt_pkg</w:t>
-      </w:r>
-      <w:proofErr w:type="spellEnd"/>
-      <w:r>
-        <w:rPr>
-          <w:rFonts w:ascii="Courier New" w:hAnsi="Courier New" w:cs="Courier New"/>
-          <w:color w:val="303336"/>
-          <w:sz w:val="20"/>
-          <w:szCs w:val="20"/>
-          <w:shd w:val="clear" w:color="auto" w:fill="EFF0F1"/>
-        </w:rPr>
-        <w:t xml:space="preserve"> --upgrade --system -t /home/</w:t>
-      </w:r>
-      <w:proofErr w:type="spellStart"/>
-      <w:r>
-        <w:rPr>
-          <w:rFonts w:ascii="Courier New" w:hAnsi="Courier New" w:cs="Courier New"/>
-          <w:color w:val="303336"/>
-          <w:sz w:val="20"/>
-          <w:szCs w:val="20"/>
-          <w:shd w:val="clear" w:color="auto" w:fill="EFF0F1"/>
-        </w:rPr>
-        <w:t>foongminwong</w:t>
-      </w:r>
-      <w:proofErr w:type="spellEnd"/>
-      <w:r>
-        <w:rPr>
-          <w:rFonts w:ascii="Courier New" w:hAnsi="Courier New" w:cs="Courier New"/>
-          <w:color w:val="303336"/>
-          <w:sz w:val="20"/>
-          <w:szCs w:val="20"/>
-          <w:shd w:val="clear" w:color="auto" w:fill="EFF0F1"/>
-        </w:rPr>
-        <w:t>/blender2.8/2.80/scripts/modules</w:t>
-      </w:r>
-    </w:p>
-    <w:p>
-      <w:pPr>
-        <w:pStyle w:val="NormalWeb"/>
-        <w:spacing w:before="0" w:beforeAutospacing="0" w:after="220" w:afterAutospacing="0"/>
-      </w:pPr>
-      <w:r>
-        <w:rPr>
-          <w:rFonts w:ascii="Courier New" w:hAnsi="Courier New" w:cs="Courier New"/>
-          <w:color w:val="303336"/>
-          <w:sz w:val="20"/>
-          <w:szCs w:val="20"/>
-          <w:shd w:val="clear" w:color="auto" w:fill="EFF0F1"/>
-        </w:rPr>
-        <w:t xml:space="preserve"> python3.7 -m pip install </w:t>
-      </w:r>
-      <w:proofErr w:type="spellStart"/>
-      <w:r>
-        <w:rPr>
-          <w:rFonts w:ascii="Courier New" w:hAnsi="Courier New" w:cs="Courier New"/>
-          <w:color w:val="303336"/>
-          <w:sz w:val="20"/>
-          <w:szCs w:val="20"/>
-          <w:shd w:val="clear" w:color="auto" w:fill="EFF0F1"/>
-        </w:rPr>
-        <w:t>numpy</w:t>
-      </w:r>
-      <w:proofErr w:type="spellEnd"/>
-      <w:r>
-        <w:rPr>
-          <w:rFonts w:ascii="Courier New" w:hAnsi="Courier New" w:cs="Courier New"/>
-          <w:color w:val="303336"/>
-          <w:sz w:val="20"/>
-          <w:szCs w:val="20"/>
-          <w:shd w:val="clear" w:color="auto" w:fill="EFF0F1"/>
-        </w:rPr>
-        <w:t xml:space="preserve"> --upgrade --system -t /home/</w:t>
-      </w:r>
-      <w:proofErr w:type="spellStart"/>
-      <w:r>
-        <w:rPr>
-          <w:rFonts w:ascii="Courier New" w:hAnsi="Courier New" w:cs="Courier New"/>
-          <w:color w:val="303336"/>
-          <w:sz w:val="20"/>
-          <w:szCs w:val="20"/>
-          <w:shd w:val="clear" w:color="auto" w:fill="EFF0F1"/>
-        </w:rPr>
-        <w:t>foongminwong</w:t>
-      </w:r>
-      <w:proofErr w:type="spellEnd"/>
-      <w:r>
-        <w:rPr>
-          <w:rFonts w:ascii="Courier New" w:hAnsi="Courier New" w:cs="Courier New"/>
-          <w:color w:val="303336"/>
-          <w:sz w:val="20"/>
-          <w:szCs w:val="20"/>
-          <w:shd w:val="clear" w:color="auto" w:fill="EFF0F1"/>
-        </w:rPr>
-        <w:t>/blender2.8/2.80/scripts/modules</w:t>
+        <w:t> python3.7 -m pip install numpy --upgrade --system -t /home/foongminwong/blender2.8/2.80/scripts/modules</w:t>
       </w:r>
     </w:p>
     <w:p/>

</xml_diff>